<commit_message>
Bit of work into decoder
</commit_message>
<xml_diff>
--- a/hw2/CS365_Homework2.docx
+++ b/hw2/CS365_Homework2.docx
@@ -215,7 +215,7 @@
           </w:tcPr>
           <w:p>
             <w:r>
-              <w:t>0x400000</w:t>
+              <w:t>0x400004</w:t>
             </w:r>
           </w:p>
         </w:tc>
@@ -384,7 +384,7 @@
           </w:tcPr>
           <w:p>
             <w:r>
-              <w:t>0x400000</w:t>
+              <w:t>0x400008</w:t>
             </w:r>
           </w:p>
         </w:tc>
@@ -553,7 +553,7 @@
           </w:tcPr>
           <w:p>
             <w:r>
-              <w:t>0x400000</w:t>
+              <w:t>0x40000C</w:t>
             </w:r>
           </w:p>
         </w:tc>
@@ -722,7 +722,7 @@
           </w:tcPr>
           <w:p>
             <w:r>
-              <w:t>0x400000</w:t>
+              <w:t>0x400010</w:t>
             </w:r>
           </w:p>
         </w:tc>
@@ -891,7 +891,7 @@
           </w:tcPr>
           <w:p>
             <w:r>
-              <w:t>0x400000</w:t>
+              <w:t>0x400014</w:t>
             </w:r>
           </w:p>
         </w:tc>
@@ -1060,7 +1060,7 @@
           </w:tcPr>
           <w:p>
             <w:r>
-              <w:t>0x400000</w:t>
+              <w:t>0x400018</w:t>
             </w:r>
           </w:p>
         </w:tc>
@@ -1229,7 +1229,7 @@
           </w:tcPr>
           <w:p>
             <w:r>
-              <w:t>0x400000</w:t>
+              <w:t>0x40001C</w:t>
             </w:r>
           </w:p>
         </w:tc>
@@ -1398,7 +1398,7 @@
           </w:tcPr>
           <w:p>
             <w:r>
-              <w:t>0x400000</w:t>
+              <w:t>0x400020</w:t>
             </w:r>
           </w:p>
         </w:tc>
@@ -1567,7 +1567,7 @@
           </w:tcPr>
           <w:p>
             <w:r>
-              <w:t>0x400000</w:t>
+              <w:t>0x400024</w:t>
             </w:r>
           </w:p>
         </w:tc>
@@ -1736,7 +1736,7 @@
           </w:tcPr>
           <w:p>
             <w:r>
-              <w:t>0x400000</w:t>
+              <w:t>0x400028</w:t>
             </w:r>
           </w:p>
         </w:tc>
@@ -1905,7 +1905,7 @@
           </w:tcPr>
           <w:p>
             <w:r>
-              <w:t>0x400000</w:t>
+              <w:t>0x40002C</w:t>
             </w:r>
           </w:p>
         </w:tc>
@@ -2074,7 +2074,7 @@
           </w:tcPr>
           <w:p>
             <w:r>
-              <w:t>0x400000</w:t>
+              <w:t>0x400030</w:t>
             </w:r>
           </w:p>
         </w:tc>
@@ -2243,7 +2243,7 @@
           </w:tcPr>
           <w:p>
             <w:r>
-              <w:t>0x400000</w:t>
+              <w:t>0x400034</w:t>
             </w:r>
           </w:p>
         </w:tc>
@@ -2412,7 +2412,7 @@
           </w:tcPr>
           <w:p>
             <w:r>
-              <w:t>0x400000</w:t>
+              <w:t>0x400038</w:t>
             </w:r>
           </w:p>
         </w:tc>
@@ -2581,7 +2581,7 @@
           </w:tcPr>
           <w:p>
             <w:r>
-              <w:t>0x400000</w:t>
+              <w:t>0x40003C</w:t>
             </w:r>
           </w:p>
         </w:tc>
@@ -2750,7 +2750,7 @@
           </w:tcPr>
           <w:p>
             <w:r>
-              <w:t>0x400000</w:t>
+              <w:t>0x400040</w:t>
             </w:r>
           </w:p>
         </w:tc>
@@ -2919,7 +2919,7 @@
           </w:tcPr>
           <w:p>
             <w:r>
-              <w:t>0x400000</w:t>
+              <w:t>0x400044</w:t>
             </w:r>
           </w:p>
         </w:tc>
@@ -3088,7 +3088,7 @@
           </w:tcPr>
           <w:p>
             <w:r>
-              <w:t>0x400000</w:t>
+              <w:t>0x400048</w:t>
             </w:r>
           </w:p>
         </w:tc>
@@ -3257,7 +3257,7 @@
           </w:tcPr>
           <w:p>
             <w:r>
-              <w:t>0x400000</w:t>
+              <w:t>0x40004C</w:t>
             </w:r>
           </w:p>
         </w:tc>
@@ -3426,7 +3426,7 @@
           </w:tcPr>
           <w:p>
             <w:r>
-              <w:t>0x400000</w:t>
+              <w:t>0x400050</w:t>
             </w:r>
           </w:p>
         </w:tc>
@@ -3595,7 +3595,7 @@
           </w:tcPr>
           <w:p>
             <w:r>
-              <w:t>0x400000</w:t>
+              <w:t>0x400054</w:t>
             </w:r>
           </w:p>
         </w:tc>
@@ -3764,7 +3764,7 @@
           </w:tcPr>
           <w:p>
             <w:r>
-              <w:t>0x400000</w:t>
+              <w:t>0x400058</w:t>
             </w:r>
           </w:p>
         </w:tc>
@@ -3933,7 +3933,7 @@
           </w:tcPr>
           <w:p>
             <w:r>
-              <w:t>0x400000</w:t>
+              <w:t>0x40005C</w:t>
             </w:r>
           </w:p>
         </w:tc>
@@ -4102,7 +4102,7 @@
           </w:tcPr>
           <w:p>
             <w:r>
-              <w:t>0x400000</w:t>
+              <w:t>0x400060</w:t>
             </w:r>
           </w:p>
         </w:tc>
@@ -4271,7 +4271,7 @@
           </w:tcPr>
           <w:p>
             <w:r>
-              <w:t>0x400000</w:t>
+              <w:t>0x400064</w:t>
             </w:r>
           </w:p>
         </w:tc>
@@ -4440,7 +4440,7 @@
           </w:tcPr>
           <w:p>
             <w:r>
-              <w:t>0x400000</w:t>
+              <w:t>0x400068</w:t>
             </w:r>
           </w:p>
         </w:tc>
@@ -4609,7 +4609,7 @@
           </w:tcPr>
           <w:p>
             <w:r>
-              <w:t>0x400000</w:t>
+              <w:t>0x40006C</w:t>
             </w:r>
           </w:p>
         </w:tc>
@@ -4778,7 +4778,7 @@
           </w:tcPr>
           <w:p>
             <w:r>
-              <w:t>0x400000</w:t>
+              <w:t>0x400070</w:t>
             </w:r>
           </w:p>
         </w:tc>
@@ -4947,7 +4947,7 @@
           </w:tcPr>
           <w:p>
             <w:r>
-              <w:t>0x400000</w:t>
+              <w:t>0x400074</w:t>
             </w:r>
           </w:p>
         </w:tc>
@@ -5116,7 +5116,7 @@
           </w:tcPr>
           <w:p>
             <w:r>
-              <w:t>0x400000</w:t>
+              <w:t>0x400078</w:t>
             </w:r>
           </w:p>
         </w:tc>
@@ -5285,7 +5285,7 @@
           </w:tcPr>
           <w:p>
             <w:r>
-              <w:t>0x400000</w:t>
+              <w:t>0x40007C</w:t>
             </w:r>
           </w:p>
         </w:tc>
@@ -5454,7 +5454,7 @@
           </w:tcPr>
           <w:p>
             <w:r>
-              <w:t>0x400000</w:t>
+              <w:t>0x400080</w:t>
             </w:r>
           </w:p>
         </w:tc>
@@ -5623,7 +5623,7 @@
           </w:tcPr>
           <w:p>
             <w:r>
-              <w:t>0x400000</w:t>
+              <w:t>0x400084</w:t>
             </w:r>
           </w:p>
         </w:tc>
@@ -5792,7 +5792,7 @@
           </w:tcPr>
           <w:p>
             <w:r>
-              <w:t>0x400000</w:t>
+              <w:t>0x400088</w:t>
             </w:r>
           </w:p>
         </w:tc>
@@ -5961,7 +5961,7 @@
           </w:tcPr>
           <w:p>
             <w:r>
-              <w:t>0x400000</w:t>
+              <w:t>0x40008C</w:t>
             </w:r>
           </w:p>
         </w:tc>
@@ -6130,7 +6130,7 @@
           </w:tcPr>
           <w:p>
             <w:r>
-              <w:t>0x400000</w:t>
+              <w:t>0x400090</w:t>
             </w:r>
           </w:p>
         </w:tc>

</xml_diff>